<commit_message>
Added tools to project plan and fixed typo in README
</commit_message>
<xml_diff>
--- a/docs/Frappy_Project_Plan.docx
+++ b/docs/Frappy_Project_Plan.docx
@@ -563,6 +563,17 @@
     </w:p>
     <w:p>
       <w:pPr>
+        <w:rPr/>
+      </w:pPr>
+      <w:r>
+        <w:rPr>
+          <w:rtl w:val="0"/>
+        </w:rPr>
+        <w:t xml:space="preserve">Tools - The project will be using a custom stack consisting of React, Django, and Postgres (RPD), where React provides a front end framework for building web and mobile applications and allows us to fetch page specific javascript allowing for a simple to use SPA. Django provides the REST API, user authentication, and serves static files via a reverse proxy with NGINX and postgres is a robust relational database</w:t>
+      </w:r>
+    </w:p>
+    <w:p>
+      <w:pPr>
         <w:pStyle w:val="Heading1"/>
         <w:rPr/>
       </w:pPr>
@@ -756,7 +767,7 @@
         <w:rPr>
           <w:rtl w:val="0"/>
         </w:rPr>
-        <w:t xml:space="preserve">Severity - High</w:t>
+        <w:t xml:space="preserve">Severity - Medium</w:t>
       </w:r>
     </w:p>
     <w:p>
@@ -2514,7 +2525,7 @@
 
 <file path=customXML/item1.xml><?xml version="1.0" encoding="utf-8"?>
 <go:gDocsCustomXmlDataStorage xmlns:go="http://customooxmlschemas.google.com/" xmlns:r="http://schemas.openxmlformats.org/officeDocument/2006/relationships">
-  <go:docsCustomData xmlns:go="http://customooxmlschemas.google.com/" roundtripDataSignature="AMtx7mgdZ+6SBJ49preGzFFOfysabJNmcQ==">AMUW2mW6+IT/dqk8gvFVM7meItmkalNDr8v0ISD104d+6BN1YI22aiXURzsd4uC29E2SoVnPunUbA5QG4waQwFoTeiVpgQj8ygZT05uAdbLMAVVdIGLn2fDFW72zkfmaVw5S5XNS+NBeV0Y2aWVGczIsPTt/1Uiq9cvxXg0eb0fw3nVULfnvoz4=</go:docsCustomData>
+  <go:docsCustomData xmlns:go="http://customooxmlschemas.google.com/" roundtripDataSignature="AMtx7mgdZ+6SBJ49preGzFFOfysabJNmcQ==">AMUW2mWuWk49eaIm54FQymQfbu5LfS2WjgljT55PIG+jw7UtvhXRZVtAUXJa3w7ZT/LG6Y2Vxz1LOENUNi3P5hhqZykIp9X+z+Edtc3PYvj61pGsRrgrBfkLnq1nCg+uJgzxbymSmFNO+NNL/TnicXrspbTM+3U6Up5CDNcV3ZPLIsLCW8DLnfo=</go:docsCustomData>
 </go:gDocsCustomXmlDataStorage>
 </file>
 

</xml_diff>

<commit_message>
Added tools to project plan and fixed typo in README (#16)
</commit_message>
<xml_diff>
--- a/docs/Frappy_Project_Plan.docx
+++ b/docs/Frappy_Project_Plan.docx
@@ -563,6 +563,17 @@
     </w:p>
     <w:p>
       <w:pPr>
+        <w:rPr/>
+      </w:pPr>
+      <w:r>
+        <w:rPr>
+          <w:rtl w:val="0"/>
+        </w:rPr>
+        <w:t xml:space="preserve">Tools - The project will be using a custom stack consisting of React, Django, and Postgres (RPD), where React provides a front end framework for building web and mobile applications and allows us to fetch page specific javascript allowing for a simple to use SPA. Django provides the REST API, user authentication, and serves static files via a reverse proxy with NGINX and postgres is a robust relational database</w:t>
+      </w:r>
+    </w:p>
+    <w:p>
+      <w:pPr>
         <w:pStyle w:val="Heading1"/>
         <w:rPr/>
       </w:pPr>
@@ -756,7 +767,7 @@
         <w:rPr>
           <w:rtl w:val="0"/>
         </w:rPr>
-        <w:t xml:space="preserve">Severity - High</w:t>
+        <w:t xml:space="preserve">Severity - Medium</w:t>
       </w:r>
     </w:p>
     <w:p>
@@ -2514,7 +2525,7 @@
 
 <file path=customXML/item1.xml><?xml version="1.0" encoding="utf-8"?>
 <go:gDocsCustomXmlDataStorage xmlns:go="http://customooxmlschemas.google.com/" xmlns:r="http://schemas.openxmlformats.org/officeDocument/2006/relationships">
-  <go:docsCustomData xmlns:go="http://customooxmlschemas.google.com/" roundtripDataSignature="AMtx7mgdZ+6SBJ49preGzFFOfysabJNmcQ==">AMUW2mW6+IT/dqk8gvFVM7meItmkalNDr8v0ISD104d+6BN1YI22aiXURzsd4uC29E2SoVnPunUbA5QG4waQwFoTeiVpgQj8ygZT05uAdbLMAVVdIGLn2fDFW72zkfmaVw5S5XNS+NBeV0Y2aWVGczIsPTt/1Uiq9cvxXg0eb0fw3nVULfnvoz4=</go:docsCustomData>
+  <go:docsCustomData xmlns:go="http://customooxmlschemas.google.com/" roundtripDataSignature="AMtx7mgdZ+6SBJ49preGzFFOfysabJNmcQ==">AMUW2mWuWk49eaIm54FQymQfbu5LfS2WjgljT55PIG+jw7UtvhXRZVtAUXJa3w7ZT/LG6Y2Vxz1LOENUNi3P5hhqZykIp9X+z+Edtc3PYvj61pGsRrgrBfkLnq1nCg+uJgzxbymSmFNO+NNL/TnicXrspbTM+3U6Up5CDNcV3ZPLIsLCW8DLnfo=</go:docsCustomData>
 </go:gDocsCustomXmlDataStorage>
 </file>
 

</xml_diff>